<commit_message>
Added the dungeon entrance
Added the dungeon entrance into the phase one text to be clear that the
dungeon cannot be entered until phase 4.
</commit_message>
<xml_diff>
--- a/text adventure descrptions.docx
+++ b/text adventure descrptions.docx
@@ -560,6 +560,53 @@
       </w:r>
     </w:p>
     <w:p>
+      <w:r>
+        <w:rPr>
+          <w:u w:val="single"/>
+        </w:rPr>
+        <w:t>Dungeon entrance</w:t>
+      </w:r>
+      <w:r>
+        <w:t>-</w:t>
+      </w:r>
+      <w:r>
+        <w:t xml:space="preserve"> if a player attempts to go north </w:t>
+      </w:r>
+      <w:r>
+        <w:t>i</w:t>
+      </w:r>
+      <w:r>
+        <w:t>n the castle garden display</w:t>
+      </w:r>
+      <w:r>
+        <w:t xml:space="preserve"> (You cannot go that way)</w:t>
+      </w:r>
+    </w:p>
+    <w:p>
+      <w:pPr>
+        <w:rPr>
+          <w:b/>
+        </w:rPr>
+      </w:pPr>
+      <w:r>
+        <w:rPr>
+          <w:b/>
+        </w:rPr>
+        <w:t>Dungeon entrance</w:t>
+      </w:r>
+      <w:r>
+        <w:rPr>
+          <w:b/>
+        </w:rPr>
+        <w:t xml:space="preserve">- </w:t>
+      </w:r>
+      <w:r>
+        <w:t>cannot enter until phase 4</w:t>
+      </w:r>
+      <w:bookmarkStart w:id="0" w:name="_GoBack"/>
+      <w:bookmarkEnd w:id="0"/>
+    </w:p>
+    <w:p>
       <w:pPr>
         <w:rPr>
           <w:u w:val="single"/>
@@ -890,6 +937,7 @@
         </w:tabs>
       </w:pPr>
       <w:r>
+        <w:lastRenderedPageBreak/>
         <w:t>If you grab (Y</w:t>
       </w:r>
       <w:r>
@@ -903,7 +951,6 @@
         </w:tabs>
       </w:pPr>
       <w:r>
-        <w:lastRenderedPageBreak/>
         <w:t>{if you attack him (</w:t>
       </w:r>
       <w:r>
@@ -1192,22 +1239,6 @@
       </w:r>
       <w:r>
         <w:t>om up here can you feel strong bursts of wind coming from the residential district, south of here.)</w:t>
-      </w:r>
-    </w:p>
-    <w:p>
-      <w:pPr>
-        <w:tabs>
-          <w:tab w:val="left" w:pos="7928"/>
-        </w:tabs>
-      </w:pPr>
-      <w:r>
-        <w:t xml:space="preserve">If </w:t>
-      </w:r>
-      <w:r>
-        <w:t>the player has not found fire (A</w:t>
-      </w:r>
-      <w:r>
-        <w:t>fter looking around you notice a smoke coming out of a chimney somewhere in the market district, just south of here. Since no one in town has been able to successfully light a fire, this is highly suspicious.)</w:t>
       </w:r>
     </w:p>
     <w:p>
@@ -1221,6 +1252,22 @@
         <w:t xml:space="preserve">If </w:t>
       </w:r>
       <w:r>
+        <w:t>the player has not found fire (A</w:t>
+      </w:r>
+      <w:r>
+        <w:t>fter looking around you notice a smoke coming out of a chimney somewhere in the market district, just south of here. Since no one in town has been able to successfully light a fire, this is highly suspicious.)</w:t>
+      </w:r>
+    </w:p>
+    <w:p>
+      <w:pPr>
+        <w:tabs>
+          <w:tab w:val="left" w:pos="7928"/>
+        </w:tabs>
+      </w:pPr>
+      <w:r>
+        <w:t xml:space="preserve">If </w:t>
+      </w:r>
+      <w:r>
         <w:t>the player has not found life (T</w:t>
       </w:r>
       <w:r>
@@ -1427,6 +1474,7 @@
         </w:tabs>
       </w:pPr>
       <w:r>
+        <w:lastRenderedPageBreak/>
         <w:t>Answer yes {A</w:t>
       </w:r>
       <w:r>
@@ -1446,146 +1494,373 @@
         <w:rPr>
           <w:u w:val="single"/>
         </w:rPr>
+        <w:t>Wind Bottle description</w:t>
+      </w:r>
+      <w:r>
+        <w:t xml:space="preserve"> </w:t>
+      </w:r>
+      <w:r>
+        <w:t>– The force of the wind is almost moving the bottle in your hands. The wind inside is constantly moving and changing directions.  You should keep this for now, in case you need it later.</w:t>
+      </w:r>
+    </w:p>
+    <w:p>
+      <w:pPr>
+        <w:tabs>
+          <w:tab w:val="left" w:pos="7928"/>
+        </w:tabs>
+      </w:pPr>
+      <w:r>
+        <w:rPr>
+          <w:b/>
+        </w:rPr>
+        <w:t>Crop fields</w:t>
+      </w:r>
+      <w:r>
+        <w:t>-</w:t>
+      </w:r>
+      <w:r>
+        <w:rPr>
+          <w:b/>
+        </w:rPr>
+        <w:t xml:space="preserve"> </w:t>
+      </w:r>
+      <w:r>
+        <w:t xml:space="preserve">After looking around, you notice a farm that is flourishing with growth.  All the other farms around are failing to grow anything, but this farm seems to be having no trouble.  You see the farmer walking out of his house.  You approach him.  </w:t>
+      </w:r>
+    </w:p>
+    <w:p>
+      <w:pPr>
+        <w:tabs>
+          <w:tab w:val="left" w:pos="7928"/>
+        </w:tabs>
+      </w:pPr>
+      <w:r>
+        <w:t xml:space="preserve">If you talk to the </w:t>
+      </w:r>
+      <w:r>
+        <w:t>farmer (What’s</w:t>
+      </w:r>
+      <w:r>
+        <w:t xml:space="preserve"> that now? You want to know how my farm is able to grow anything?  Well I’m not really sure.  Even since I found this I haven’t had any trouble.  He then pulls out a small bottle containing some sort of bright green energy.  You than tell him that the king has tasked you with finding the stolen forces of nature, and that what he found is one of them.  After hearing that he agrees to give you the bottle.)</w:t>
+      </w:r>
+    </w:p>
+    <w:p>
+      <w:pPr>
+        <w:tabs>
+          <w:tab w:val="left" w:pos="7928"/>
+        </w:tabs>
+      </w:pPr>
+      <w:r>
+        <w:t>If you attack the farmer (Wait! What are you doing?  He holds his in front of him defensively.  Please, I don’t know what you want but just take this and leave me alone.  He hands you a small bottle containing some sort of bright green energy.)</w:t>
+      </w:r>
+    </w:p>
+    <w:p>
+      <w:pPr>
+        <w:tabs>
+          <w:tab w:val="left" w:pos="7928"/>
+        </w:tabs>
+      </w:pPr>
+      <w:r>
+        <w:rPr>
+          <w:u w:val="single"/>
+        </w:rPr>
+        <w:t>Bottle descr</w:t>
+      </w:r>
+      <w:r>
+        <w:rPr>
+          <w:u w:val="single"/>
+        </w:rPr>
+        <w:t>i</w:t>
+      </w:r>
+      <w:r>
+        <w:rPr>
+          <w:u w:val="single"/>
+        </w:rPr>
+        <w:t>ption</w:t>
+      </w:r>
+      <w:r>
+        <w:rPr>
+          <w:u w:val="single"/>
+        </w:rPr>
+        <w:t xml:space="preserve">- </w:t>
+      </w:r>
+      <w:r>
+        <w:t xml:space="preserve">The energy inside this bottle is different from the others.  </w:t>
+      </w:r>
+      <w:r>
+        <w:t xml:space="preserve">It resonates with you in a way, as if you yourself are a part of this energy.  You come to the conclusion this must be the very essence of life itself. </w:t>
+      </w:r>
+      <w:r>
+        <w:t>You should keep this bottle in case you need it later.</w:t>
+      </w:r>
+    </w:p>
+    <w:p>
+      <w:pPr>
+        <w:tabs>
+          <w:tab w:val="left" w:pos="7928"/>
+        </w:tabs>
+      </w:pPr>
+      <w:r>
+        <w:rPr>
+          <w:b/>
+        </w:rPr>
+        <w:t>Castle</w:t>
+      </w:r>
+      <w:r>
+        <w:rPr>
+          <w:b/>
+        </w:rPr>
+        <w:t xml:space="preserve"> – </w:t>
+      </w:r>
+      <w:r>
+        <w:t>T</w:t>
+      </w:r>
+      <w:r>
+        <w:t xml:space="preserve">here </w:t>
+      </w:r>
+      <w:r>
+        <w:t>is nothing of importa</w:t>
+      </w:r>
+      <w:r>
+        <w:t>nce in here</w:t>
+      </w:r>
+    </w:p>
+    <w:p>
+      <w:pPr>
+        <w:tabs>
+          <w:tab w:val="left" w:pos="7928"/>
+        </w:tabs>
+      </w:pPr>
+      <w:r>
+        <w:t>If player attempts to enter the forest (The city guards will not permit you to enter the forest.)</w:t>
+      </w:r>
+    </w:p>
+    <w:p>
+      <w:pPr>
+        <w:tabs>
+          <w:tab w:val="left" w:pos="7928"/>
+        </w:tabs>
+        <w:rPr>
+          <w:u w:val="single"/>
+        </w:rPr>
+      </w:pPr>
+      <w:r>
+        <w:rPr>
+          <w:u w:val="single"/>
+        </w:rPr>
+        <w:t>Basic description////////////////////////////////////////////////////////////////////////</w:t>
+      </w:r>
+    </w:p>
+    <w:p>
+      <w:pPr>
+        <w:tabs>
+          <w:tab w:val="left" w:pos="7928"/>
+        </w:tabs>
+        <w:rPr>
+          <w:b/>
+        </w:rPr>
+      </w:pPr>
+      <w:r>
+        <w:rPr>
+          <w:b/>
+        </w:rPr>
+        <w:t>Detailed description: Phase 3</w:t>
+      </w:r>
+    </w:p>
+    <w:p>
+      <w:pPr>
+        <w:tabs>
+          <w:tab w:val="left" w:pos="7928"/>
+        </w:tabs>
+      </w:pPr>
+      <w:r>
+        <w:rPr>
+          <w:b/>
+        </w:rPr>
+        <w:t>Top of the Guard tower</w:t>
+      </w:r>
+      <w:r>
+        <w:t>- After looking around you notice a large hole in the ceiling of the soldier barracks, southwest of here.</w:t>
+      </w:r>
+    </w:p>
+    <w:p>
+      <w:pPr>
+        <w:tabs>
+          <w:tab w:val="left" w:pos="4980"/>
+        </w:tabs>
+      </w:pPr>
+      <w:r>
+        <w:rPr>
+          <w:b/>
+        </w:rPr>
+        <w:t>Market 1</w:t>
+      </w:r>
+      <w:r>
+        <w:rPr>
+          <w:b/>
+        </w:rPr>
+        <w:t xml:space="preserve">-  </w:t>
+      </w:r>
+      <w:r>
+        <w:t>There is nothing of importance here.</w:t>
+      </w:r>
+      <w:r>
+        <w:tab/>
+      </w:r>
+    </w:p>
+    <w:p>
+      <w:pPr>
+        <w:tabs>
+          <w:tab w:val="left" w:pos="4980"/>
+        </w:tabs>
+        <w:rPr>
+          <w:b/>
+        </w:rPr>
+      </w:pPr>
+      <w:r>
+        <w:rPr>
+          <w:b/>
+        </w:rPr>
+        <w:t>Market 2</w:t>
+      </w:r>
+      <w:r>
+        <w:t>- There is nothing of importance here</w:t>
+      </w:r>
+    </w:p>
+    <w:p>
+      <w:pPr>
+        <w:tabs>
+          <w:tab w:val="left" w:pos="7928"/>
+        </w:tabs>
+      </w:pPr>
+      <w:r>
+        <w:rPr>
+          <w:b/>
+        </w:rPr>
+        <w:t>Residential 2</w:t>
+      </w:r>
+      <w:r>
+        <w:t>-  T</w:t>
+      </w:r>
+      <w:r>
+        <w:t>here is nothing of importance here.</w:t>
+      </w:r>
+    </w:p>
+    <w:p>
+      <w:pPr>
+        <w:tabs>
+          <w:tab w:val="left" w:pos="7928"/>
+        </w:tabs>
+      </w:pPr>
+      <w:r>
+        <w:rPr>
+          <w:b/>
+        </w:rPr>
+        <w:t>Crop fields</w:t>
+      </w:r>
+      <w:r>
+        <w:t>-</w:t>
+      </w:r>
+      <w:r>
+        <w:t xml:space="preserve">  T</w:t>
+      </w:r>
+      <w:r>
+        <w:t>here is nothing of importance here.</w:t>
+      </w:r>
+    </w:p>
+    <w:p>
+      <w:pPr>
+        <w:tabs>
+          <w:tab w:val="left" w:pos="7928"/>
+        </w:tabs>
+      </w:pPr>
+      <w:r>
+        <w:rPr>
+          <w:b/>
+        </w:rPr>
+        <w:t>Outside the soldier barracks</w:t>
+      </w:r>
+      <w:r>
+        <w:t>- There is usually someone watching the entrance inside, but for some reason the door is wide open.  There looks like there is a commotion inside.</w:t>
+      </w:r>
+    </w:p>
+    <w:p>
+      <w:pPr>
+        <w:tabs>
+          <w:tab w:val="left" w:pos="7928"/>
+        </w:tabs>
+      </w:pPr>
+      <w:r>
+        <w:rPr>
+          <w:u w:val="single"/>
+        </w:rPr>
+        <w:t>Inside the soldier barracks</w:t>
+      </w:r>
+      <w:r>
+        <w:t>-  You are inside the soldier barracks.  All of the soldiers inside are standing around, looking a big hole in the ceiling.</w:t>
+      </w:r>
+    </w:p>
+    <w:p>
+      <w:pPr>
+        <w:tabs>
+          <w:tab w:val="left" w:pos="7928"/>
+        </w:tabs>
+      </w:pPr>
+      <w:r>
+        <w:rPr>
+          <w:b/>
+        </w:rPr>
+        <w:t>Inside the soldier barracks</w:t>
+      </w:r>
+      <w:r>
+        <w:t>-</w:t>
+      </w:r>
+      <w:r>
+        <w:t xml:space="preserve"> W</w:t>
+      </w:r>
+      <w:r>
+        <w:t xml:space="preserve">hile most of the soldiers are standing under the hole in the ceiling, trying to figure out what happened, one of the soldiers is standing off to the side, looking rather nervous.  </w:t>
+      </w:r>
+      <w:r>
+        <w:t xml:space="preserve">He </w:t>
+      </w:r>
+      <w:r>
         <w:lastRenderedPageBreak/>
-        <w:t>Wind Bottle description</w:t>
-      </w:r>
-      <w:r>
-        <w:t xml:space="preserve"> </w:t>
-      </w:r>
-      <w:r>
-        <w:t>– The force of the wind is almost moving the bottle in your hands. The wind inside is constantly moving and changing directions.  You should keep this for now, in case you need it later.</w:t>
-      </w:r>
-    </w:p>
-    <w:p>
-      <w:pPr>
-        <w:tabs>
-          <w:tab w:val="left" w:pos="7928"/>
-        </w:tabs>
-      </w:pPr>
-      <w:r>
-        <w:rPr>
-          <w:b/>
-        </w:rPr>
-        <w:t>Crop fields</w:t>
-      </w:r>
-      <w:r>
-        <w:t>-</w:t>
-      </w:r>
-      <w:r>
-        <w:rPr>
-          <w:b/>
-        </w:rPr>
-        <w:t xml:space="preserve"> </w:t>
-      </w:r>
-      <w:r>
-        <w:t xml:space="preserve">After looking around, you notice a farm that is flourishing with growth.  All the other farms around are failing to grow anything, but this farm seems to be having no trouble.  You see the farmer walking out of his house.  You approach him.  </w:t>
-      </w:r>
-    </w:p>
-    <w:p>
-      <w:pPr>
-        <w:tabs>
-          <w:tab w:val="left" w:pos="7928"/>
-        </w:tabs>
-      </w:pPr>
-      <w:r>
-        <w:t xml:space="preserve">If you talk to the </w:t>
-      </w:r>
-      <w:r>
-        <w:t>farmer (What’s</w:t>
-      </w:r>
-      <w:r>
-        <w:t xml:space="preserve"> that now? You want to know how my farm is able to grow anything?  Well I’m not really sure.  Even since I found this I haven’t had any trouble.  He then pulls out a small bottle containing some sort of bright green energy.  You than tell him that the king has tasked you with finding the stolen forces of nature, and that what he found is one of them.  After hearing that he agrees to give you the bottle.)</w:t>
-      </w:r>
-    </w:p>
-    <w:p>
-      <w:pPr>
-        <w:tabs>
-          <w:tab w:val="left" w:pos="7928"/>
-        </w:tabs>
-      </w:pPr>
-      <w:r>
-        <w:t>If you attack the farmer (Wait! What are you doing?  He holds his in front of him defensively.  Please, I don’t know what you want but just take this and leave me alone.  He hands you a small bottle containing some sort of bright green energy.)</w:t>
-      </w:r>
-    </w:p>
-    <w:p>
-      <w:pPr>
-        <w:tabs>
-          <w:tab w:val="left" w:pos="7928"/>
-        </w:tabs>
-      </w:pPr>
-      <w:r>
-        <w:rPr>
-          <w:u w:val="single"/>
-        </w:rPr>
-        <w:t>Bottle descr</w:t>
-      </w:r>
-      <w:r>
-        <w:rPr>
-          <w:u w:val="single"/>
-        </w:rPr>
-        <w:t>i</w:t>
-      </w:r>
-      <w:r>
-        <w:rPr>
-          <w:u w:val="single"/>
-        </w:rPr>
-        <w:t>ption</w:t>
-      </w:r>
-      <w:r>
-        <w:rPr>
-          <w:u w:val="single"/>
-        </w:rPr>
-        <w:t xml:space="preserve">- </w:t>
-      </w:r>
-      <w:r>
-        <w:t xml:space="preserve">The energy inside this bottle is different from the others.  </w:t>
-      </w:r>
-      <w:r>
-        <w:t xml:space="preserve">It resonates with you in a way, as if you yourself are a part of this energy.  You come to the conclusion this must be the very essence of life itself. </w:t>
-      </w:r>
-      <w:r>
-        <w:t>You should keep this bottle in case you need it later.</w:t>
-      </w:r>
-    </w:p>
-    <w:p>
-      <w:pPr>
-        <w:tabs>
-          <w:tab w:val="left" w:pos="7928"/>
-        </w:tabs>
-      </w:pPr>
-      <w:r>
-        <w:rPr>
-          <w:b/>
-        </w:rPr>
-        <w:t>Castle</w:t>
-      </w:r>
-      <w:r>
-        <w:rPr>
-          <w:b/>
-        </w:rPr>
-        <w:t xml:space="preserve"> – </w:t>
-      </w:r>
-      <w:r>
-        <w:t>T</w:t>
-      </w:r>
-      <w:r>
-        <w:t xml:space="preserve">here </w:t>
-      </w:r>
-      <w:r>
-        <w:t>is nothing of importa</w:t>
-      </w:r>
-      <w:r>
-        <w:t>nce in here</w:t>
-      </w:r>
-    </w:p>
-    <w:p>
-      <w:pPr>
-        <w:tabs>
-          <w:tab w:val="left" w:pos="7928"/>
-        </w:tabs>
-      </w:pPr>
-      <w:r>
-        <w:t>If player attempts to enter the forest (The city guards will not permit you to enter the forest.)</w:t>
+        <w:t>seems to recognize you and decides to approach you. He tells you “You’re the guy that the king hired right?  The one who’s supposed to get to the bottom of all this insanity?  Listen, I didn’t mean to for this to happen.  This morning I found this bottle outside.” He pulls a small bottle out of his pocket, containing what looks like a tiny storm cloud.  “I thought it looked cool, or at least was worth something, so I didn’t tell anybody.  Just a little while ago, I decided to try uncorking it, just to see what would happen right. As soon as I did</w:t>
+      </w:r>
+      <w:r>
+        <w:t>,</w:t>
+      </w:r>
+      <w:r>
+        <w:t xml:space="preserve"> a freaking lightning bolt shot straight out and up, tearing through the ceiling.  </w:t>
+      </w:r>
+      <w:r>
+        <w:t xml:space="preserve">I managed to get the cork back on before something else happened.  This thing is too destructive, so please take it.  I hope with it you can fix everything that’s been going wrong.”  He hands you the bottle.  </w:t>
+      </w:r>
+    </w:p>
+    <w:p>
+      <w:pPr>
+        <w:tabs>
+          <w:tab w:val="left" w:pos="7928"/>
+        </w:tabs>
+        <w:rPr>
+          <w:u w:val="single"/>
+        </w:rPr>
+      </w:pPr>
+      <w:r>
+        <w:rPr>
+          <w:u w:val="single"/>
+        </w:rPr>
+        <w:t>Storm cloud bottle description</w:t>
+      </w:r>
+      <w:r>
+        <w:t>- As</w:t>
+      </w:r>
+      <w:r>
+        <w:t xml:space="preserve"> you hold the bottle in your hand, you can feel the raw energy the storm cloud possesses.  The energy in this bottle feels far more powerful and destructive than all the other forces you’ve obtained thus far.  While fire is destructive, it is also warmth and light.  This lighting is only destruction, and on a scale far greater than that of the bottled fire.</w:t>
+      </w:r>
+      <w:r>
+        <w:t xml:space="preserve">  You should keep it for now.  That kind of power can be useful.</w:t>
       </w:r>
     </w:p>
     <w:p>
@@ -1617,238 +1892,8 @@
         <w:rPr>
           <w:b/>
         </w:rPr>
-        <w:t>Detailed description: Phase 3</w:t>
-      </w:r>
-    </w:p>
-    <w:p>
-      <w:pPr>
-        <w:tabs>
-          <w:tab w:val="left" w:pos="7928"/>
-        </w:tabs>
-      </w:pPr>
-      <w:r>
-        <w:rPr>
-          <w:b/>
-        </w:rPr>
-        <w:t>Top of the Guard tower</w:t>
-      </w:r>
-      <w:r>
-        <w:t>- After looking around you notice a large hole in the ceiling of the soldier barracks, southwest of here.</w:t>
-      </w:r>
-    </w:p>
-    <w:p>
-      <w:pPr>
-        <w:tabs>
-          <w:tab w:val="left" w:pos="4980"/>
-        </w:tabs>
-      </w:pPr>
-      <w:r>
-        <w:rPr>
-          <w:b/>
-        </w:rPr>
-        <w:t>Market 1</w:t>
-      </w:r>
-      <w:r>
-        <w:rPr>
-          <w:b/>
-        </w:rPr>
-        <w:t xml:space="preserve">-  </w:t>
-      </w:r>
-      <w:r>
-        <w:t>There is nothing of importance here.</w:t>
-      </w:r>
-      <w:r>
-        <w:tab/>
-      </w:r>
-    </w:p>
-    <w:p>
-      <w:pPr>
-        <w:tabs>
-          <w:tab w:val="left" w:pos="4980"/>
-        </w:tabs>
-        <w:rPr>
-          <w:b/>
-        </w:rPr>
-      </w:pPr>
-      <w:r>
-        <w:rPr>
-          <w:b/>
-        </w:rPr>
-        <w:t>Market 2</w:t>
-      </w:r>
-      <w:r>
-        <w:t>- There is nothing of importance here</w:t>
-      </w:r>
-    </w:p>
-    <w:p>
-      <w:pPr>
-        <w:tabs>
-          <w:tab w:val="left" w:pos="7928"/>
-        </w:tabs>
-      </w:pPr>
-      <w:r>
-        <w:rPr>
-          <w:b/>
-        </w:rPr>
-        <w:t>Residential 2</w:t>
-      </w:r>
-      <w:r>
-        <w:t>-  T</w:t>
-      </w:r>
-      <w:r>
-        <w:t>here is nothing of importance here.</w:t>
-      </w:r>
-    </w:p>
-    <w:p>
-      <w:pPr>
-        <w:tabs>
-          <w:tab w:val="left" w:pos="7928"/>
-        </w:tabs>
-      </w:pPr>
-      <w:r>
-        <w:rPr>
-          <w:b/>
-        </w:rPr>
-        <w:t>Crop fields</w:t>
-      </w:r>
-      <w:r>
-        <w:t>-</w:t>
-      </w:r>
-      <w:r>
-        <w:t xml:space="preserve">  T</w:t>
-      </w:r>
-      <w:r>
-        <w:t>here is nothing of importance here.</w:t>
-      </w:r>
-    </w:p>
-    <w:p>
-      <w:pPr>
-        <w:tabs>
-          <w:tab w:val="left" w:pos="7928"/>
-        </w:tabs>
-      </w:pPr>
-      <w:r>
-        <w:rPr>
-          <w:b/>
-        </w:rPr>
-        <w:t>Outside the soldier barracks</w:t>
-      </w:r>
-      <w:r>
-        <w:t>- There is usually someone watching the entrance inside, but for some reason the door is wide open.  There looks like there is a commotion inside.</w:t>
-      </w:r>
-    </w:p>
-    <w:p>
-      <w:pPr>
-        <w:tabs>
-          <w:tab w:val="left" w:pos="7928"/>
-        </w:tabs>
-      </w:pPr>
-      <w:r>
-        <w:rPr>
-          <w:u w:val="single"/>
-        </w:rPr>
-        <w:t>Inside the soldier barracks</w:t>
-      </w:r>
-      <w:r>
-        <w:t>-  You are inside the soldier barracks.  All of the soldiers inside are standing around, looking a big hole in the ceiling.</w:t>
-      </w:r>
-    </w:p>
-    <w:p>
-      <w:pPr>
-        <w:tabs>
-          <w:tab w:val="left" w:pos="7928"/>
-        </w:tabs>
-      </w:pPr>
-      <w:r>
-        <w:rPr>
-          <w:b/>
-        </w:rPr>
-        <w:t>Inside the soldier barracks</w:t>
-      </w:r>
-      <w:r>
-        <w:t>-</w:t>
-      </w:r>
-      <w:r>
-        <w:t xml:space="preserve"> W</w:t>
-      </w:r>
-      <w:r>
-        <w:t xml:space="preserve">hile most of the soldiers are standing under the hole in the ceiling, trying to figure out what happened, one of the soldiers is standing off to the side, looking rather nervous.  </w:t>
-      </w:r>
-      <w:r>
-        <w:t xml:space="preserve">He seems to recognize you and decides to approach you. He tells you “You’re the guy that the king hired right?  The one who’s supposed to get to the bottom of all this insanity?  Listen, I didn’t mean to for this </w:t>
-      </w:r>
-      <w:r>
-        <w:lastRenderedPageBreak/>
-        <w:t>to happen.  This morning I found this bottle outside.” He pulls a small bottle out of his pocket, containing what looks like a tiny storm cloud.  “I thought it looked cool, or at least was worth something, so I didn’t tell anybody.  Just a little while ago, I decided to try uncorking it, just to see what would happen right. As soon as I did</w:t>
-      </w:r>
-      <w:r>
-        <w:t>,</w:t>
-      </w:r>
-      <w:r>
-        <w:t xml:space="preserve"> a freaking lightning bolt shot straight out and up, tearing through the ceiling.  </w:t>
-      </w:r>
-      <w:r>
-        <w:t xml:space="preserve">I managed to get the cork back on before something else happened.  This thing is too destructive, so please take it.  I hope with it you can fix everything that’s been going wrong.”  He hands you the bottle.  </w:t>
-      </w:r>
-    </w:p>
-    <w:p>
-      <w:pPr>
-        <w:tabs>
-          <w:tab w:val="left" w:pos="7928"/>
-        </w:tabs>
-        <w:rPr>
-          <w:u w:val="single"/>
-        </w:rPr>
-      </w:pPr>
-      <w:r>
-        <w:rPr>
-          <w:u w:val="single"/>
-        </w:rPr>
-        <w:t>Storm cloud bottle description</w:t>
-      </w:r>
-      <w:r>
-        <w:t>- As</w:t>
-      </w:r>
-      <w:r>
-        <w:t xml:space="preserve"> you hold the bottle in your hand, you can feel the raw energy the storm cloud possesses.  The energy in this bottle feels far more powerful and destructive than all the other forces you’ve obtained thus far.  While fire is destructive, it is also warmth and light.  This lighting is only destruction, and on a scale far greater than that of the bottled fire.</w:t>
-      </w:r>
-      <w:r>
-        <w:t xml:space="preserve">  You should keep it for now.  That kind of power can be useful.</w:t>
-      </w:r>
-    </w:p>
-    <w:p>
-      <w:pPr>
-        <w:tabs>
-          <w:tab w:val="left" w:pos="7928"/>
-        </w:tabs>
-        <w:rPr>
-          <w:u w:val="single"/>
-        </w:rPr>
-      </w:pPr>
-      <w:r>
-        <w:rPr>
-          <w:u w:val="single"/>
-        </w:rPr>
-        <w:t>Basic description////////////////////////////////////////////////////////////////////////</w:t>
-      </w:r>
-    </w:p>
-    <w:p>
-      <w:pPr>
-        <w:tabs>
-          <w:tab w:val="left" w:pos="7928"/>
-        </w:tabs>
-        <w:rPr>
-          <w:b/>
-        </w:rPr>
-      </w:pPr>
-      <w:r>
-        <w:rPr>
-          <w:b/>
-        </w:rPr>
         <w:t>Detailed description: Phase 4</w:t>
       </w:r>
-      <w:bookmarkStart w:id="0" w:name="_GoBack"/>
-      <w:bookmarkEnd w:id="0"/>
     </w:p>
     <w:p>
       <w:pPr>

</xml_diff>